<commit_message>
Major rewrite of results
</commit_message>
<xml_diff>
--- a/figures_and_tables/Table1_nutrients.docx
+++ b/figures_and_tables/Table1_nutrients.docx
@@ -172,6 +172,12 @@
                 <w:rFonts w:ascii="Times New Roman" w:hAnsi="Times New Roman" w:cs="Times New Roman"/>
               </w:rPr>
             </w:pPr>
+            <w:r>
+              <w:rPr>
+                <w:rFonts w:ascii="Times New Roman" w:hAnsi="Times New Roman" w:cs="Times New Roman"/>
+              </w:rPr>
+              <w:t xml:space="preserve">sample </w:t>
+            </w:r>
             <w:r>
               <w:rPr>
                 <w:rFonts w:ascii="Times New Roman" w:hAnsi="Times New Roman" w:cs="Times New Roman"/>

</xml_diff>